<commit_message>
adjust names course blended
</commit_message>
<xml_diff>
--- a/Projetos/Projetos 2014/curso-BlendedParaDocentes/mmkt/layout/word/modelo-mmkt.docx
+++ b/Projetos/Projetos 2014/curso-BlendedParaDocentes/mmkt/layout/word/modelo-mmkt.docx
@@ -5,20 +5,21 @@
     <w:tbl>
       <w:tblPr>
         <w:tblStyle w:val="TableGrid"/>
-        <w:tblW w:w="9747" w:type="dxa"/>
+        <w:tblW w:w="8330" w:type="dxa"/>
         <w:jc w:val="center"/>
+        <w:tblInd w:w="1970" w:type="dxa"/>
         <w:tblBorders>
-          <w:top w:val="single" w:sz="4" w:space="0" w:color="E4E4E4"/>
-          <w:left w:val="single" w:sz="4" w:space="0" w:color="E4E4E4"/>
-          <w:bottom w:val="single" w:sz="4" w:space="0" w:color="E4E4E4"/>
-          <w:right w:val="single" w:sz="4" w:space="0" w:color="E4E4E4"/>
-          <w:insideH w:val="single" w:sz="4" w:space="0" w:color="E4E4E4"/>
-          <w:insideV w:val="single" w:sz="4" w:space="0" w:color="E4E4E4"/>
+          <w:top w:val="single" w:sz="4" w:space="0" w:color="DEDEDE"/>
+          <w:left w:val="single" w:sz="4" w:space="0" w:color="DEDEDE"/>
+          <w:bottom w:val="single" w:sz="4" w:space="0" w:color="DEDEDE"/>
+          <w:right w:val="single" w:sz="4" w:space="0" w:color="DEDEDE"/>
+          <w:insideH w:val="none" w:sz="0" w:space="0" w:color="auto"/>
+          <w:insideV w:val="none" w:sz="0" w:space="0" w:color="auto"/>
         </w:tblBorders>
         <w:tblLook w:val="04A0" w:firstRow="1" w:lastRow="0" w:firstColumn="1" w:lastColumn="0" w:noHBand="0" w:noVBand="1"/>
       </w:tblPr>
       <w:tblGrid>
-        <w:gridCol w:w="9747"/>
+        <w:gridCol w:w="8330"/>
       </w:tblGrid>
       <w:tr>
         <w:trPr>
@@ -26,13 +27,7 @@
         </w:trPr>
         <w:tc>
           <w:tcPr>
-            <w:tcW w:w="9747" w:type="dxa"/>
-            <w:tcBorders>
-              <w:top w:val="single" w:sz="4" w:space="0" w:color="E4E4E4"/>
-              <w:left w:val="single" w:sz="4" w:space="0" w:color="E4E4E4"/>
-              <w:bottom w:val="nil"/>
-              <w:right w:val="single" w:sz="4" w:space="0" w:color="E4E4E4"/>
-            </w:tcBorders>
+            <w:tcW w:w="8330" w:type="dxa"/>
             <w:tcMar>
               <w:left w:w="0" w:type="dxa"/>
               <w:right w:w="0" w:type="dxa"/>
@@ -49,9 +44,50 @@
             <w:r>
               <w:rPr>
                 <w:rFonts w:ascii="Verdana" w:hAnsi="Verdana"/>
-                <w:sz w:val="18"/>
+                <w:noProof/>
+                <w:lang w:val="en-US" w:eastAsia="en-US"/>
               </w:rPr>
-              <w:t>header</w:t>
+              <w:drawing>
+                <wp:inline distT="0" distB="0" distL="0" distR="0" wp14:anchorId="5871E514" wp14:editId="63D22408">
+                  <wp:extent cx="5270500" cy="1621790"/>
+                  <wp:effectExtent l="0" t="0" r="12700" b="3810"/>
+                  <wp:docPr id="1" name="Picture 1"/>
+                  <wp:cNvGraphicFramePr>
+                    <a:graphicFrameLocks xmlns:a="http://schemas.openxmlformats.org/drawingml/2006/main" noChangeAspect="1"/>
+                  </wp:cNvGraphicFramePr>
+                  <a:graphic xmlns:a="http://schemas.openxmlformats.org/drawingml/2006/main">
+                    <a:graphicData uri="http://schemas.openxmlformats.org/drawingml/2006/picture">
+                      <pic:pic xmlns:pic="http://schemas.openxmlformats.org/drawingml/2006/picture">
+                        <pic:nvPicPr>
+                          <pic:cNvPr id="0" name="header.png"/>
+                          <pic:cNvPicPr/>
+                        </pic:nvPicPr>
+                        <pic:blipFill>
+                          <a:blip r:embed="rId5">
+                            <a:extLst>
+                              <a:ext uri="{28A0092B-C50C-407E-A947-70E740481C1C}">
+                                <a14:useLocalDpi xmlns:a14="http://schemas.microsoft.com/office/drawing/2010/main" val="0"/>
+                              </a:ext>
+                            </a:extLst>
+                          </a:blip>
+                          <a:stretch>
+                            <a:fillRect/>
+                          </a:stretch>
+                        </pic:blipFill>
+                        <pic:spPr>
+                          <a:xfrm>
+                            <a:off x="0" y="0"/>
+                            <a:ext cx="5270500" cy="1621790"/>
+                          </a:xfrm>
+                          <a:prstGeom prst="rect">
+                            <a:avLst/>
+                          </a:prstGeom>
+                        </pic:spPr>
+                      </pic:pic>
+                    </a:graphicData>
+                  </a:graphic>
+                </wp:inline>
+              </w:drawing>
             </w:r>
           </w:p>
         </w:tc>
@@ -62,11 +98,7 @@
         </w:trPr>
         <w:tc>
           <w:tcPr>
-            <w:tcW w:w="9747" w:type="dxa"/>
-            <w:tcBorders>
-              <w:top w:val="nil"/>
-              <w:bottom w:val="nil"/>
-            </w:tcBorders>
+            <w:tcW w:w="8330" w:type="dxa"/>
             <w:tcMar>
               <w:left w:w="0" w:type="dxa"/>
               <w:right w:w="0" w:type="dxa"/>
@@ -76,7 +108,8 @@
           <w:tbl>
             <w:tblPr>
               <w:tblStyle w:val="TableGrid"/>
-              <w:tblW w:w="5000" w:type="pct"/>
+              <w:tblW w:w="4373" w:type="pct"/>
+              <w:tblInd w:w="637" w:type="dxa"/>
               <w:tblBorders>
                 <w:top w:val="none" w:sz="0" w:space="0" w:color="auto"/>
                 <w:left w:val="none" w:sz="0" w:space="0" w:color="auto"/>
@@ -92,14 +125,14 @@
               <w:tblLook w:val="04A0" w:firstRow="1" w:lastRow="0" w:firstColumn="1" w:lastColumn="0" w:noHBand="0" w:noVBand="1"/>
             </w:tblPr>
             <w:tblGrid>
-              <w:gridCol w:w="1019"/>
-              <w:gridCol w:w="7700"/>
-              <w:gridCol w:w="1018"/>
+              <w:gridCol w:w="314"/>
+              <w:gridCol w:w="6583"/>
+              <w:gridCol w:w="380"/>
             </w:tblGrid>
             <w:tr>
               <w:tc>
                 <w:tcPr>
-                  <w:tcW w:w="460" w:type="pct"/>
+                  <w:tcW w:w="216" w:type="pct"/>
                 </w:tcPr>
                 <w:p>
                   <w:pPr>
@@ -111,7 +144,7 @@
               </w:tc>
               <w:tc>
                 <w:tcPr>
-                  <w:tcW w:w="3476" w:type="pct"/>
+                  <w:tcW w:w="4523" w:type="pct"/>
                 </w:tcPr>
                 <w:p>
                   <w:pPr>
@@ -379,23 +412,67 @@
                       <w:b/>
                     </w:rPr>
                   </w:pPr>
+                  <w:proofErr w:type="spellStart"/>
                   <w:r>
                     <w:rPr>
                       <w:rFonts w:ascii="Verdana" w:hAnsi="Verdana"/>
                       <w:b/>
                       <w:sz w:val="18"/>
                       <w:szCs w:val="18"/>
-                    </w:rPr>
-                    <w:t>Tecnologias de Aprendizagem Interativa</w:t>
+                      <w:lang w:val="en-US"/>
+                    </w:rPr>
+                    <w:t>Desenvolvimento</w:t>
                   </w:r>
+                  <w:proofErr w:type="spellEnd"/>
+                  <w:r>
+                    <w:rPr>
+                      <w:rFonts w:ascii="Verdana" w:hAnsi="Verdana"/>
+                      <w:b/>
+                      <w:sz w:val="18"/>
+                      <w:szCs w:val="18"/>
+                      <w:lang w:val="en-US"/>
+                    </w:rPr>
+                    <w:t xml:space="preserve"> de </w:t>
+                  </w:r>
+                  <w:proofErr w:type="spellStart"/>
+                  <w:r>
+                    <w:rPr>
+                      <w:rFonts w:ascii="Verdana" w:hAnsi="Verdana"/>
+                      <w:b/>
+                      <w:sz w:val="18"/>
+                      <w:szCs w:val="18"/>
+                      <w:lang w:val="en-US"/>
+                    </w:rPr>
+                    <w:t>Ensino</w:t>
+                  </w:r>
+                  <w:proofErr w:type="spellEnd"/>
+                  <w:r>
+                    <w:rPr>
+                      <w:rFonts w:ascii="Verdana" w:hAnsi="Verdana"/>
+                      <w:b/>
+                      <w:sz w:val="18"/>
+                      <w:szCs w:val="18"/>
+                      <w:lang w:val="en-US"/>
+                    </w:rPr>
+                    <w:t xml:space="preserve"> e </w:t>
+                  </w:r>
+                  <w:proofErr w:type="spellStart"/>
+                  <w:r>
+                    <w:rPr>
+                      <w:rFonts w:ascii="Verdana" w:hAnsi="Verdana"/>
+                      <w:b/>
+                      <w:sz w:val="18"/>
+                      <w:szCs w:val="18"/>
+                      <w:lang w:val="en-US"/>
+                    </w:rPr>
+                    <w:t>Aprendizagem</w:t>
+                  </w:r>
+                  <w:proofErr w:type="spellEnd"/>
                 </w:p>
               </w:tc>
               <w:tc>
                 <w:tcPr>
-                  <w:tcW w:w="460" w:type="pct"/>
-                  <w:tcBorders>
-                    <w:left w:val="nil"/>
-                  </w:tcBorders>
+                  <w:tcW w:w="261" w:type="pct"/>
                 </w:tcPr>
                 <w:p>
                   <w:pPr>
@@ -412,7 +489,7 @@
               </w:trPr>
               <w:tc>
                 <w:tcPr>
-                  <w:tcW w:w="460" w:type="pct"/>
+                  <w:tcW w:w="216" w:type="pct"/>
                   <w:vAlign w:val="center"/>
                 </w:tcPr>
                 <w:p>
@@ -425,7 +502,7 @@
               </w:tc>
               <w:tc>
                 <w:tcPr>
-                  <w:tcW w:w="3476" w:type="pct"/>
+                  <w:tcW w:w="4523" w:type="pct"/>
                   <w:vAlign w:val="center"/>
                 </w:tcPr>
                 <w:tbl>
@@ -439,8 +516,8 @@
                     <w:tblLook w:val="04A0" w:firstRow="1" w:lastRow="0" w:firstColumn="1" w:lastColumn="0" w:noHBand="0" w:noVBand="1"/>
                   </w:tblPr>
                   <w:tblGrid>
-                    <w:gridCol w:w="5504"/>
-                    <w:gridCol w:w="2196"/>
+                    <w:gridCol w:w="3943"/>
+                    <w:gridCol w:w="2640"/>
                   </w:tblGrid>
                   <w:tr>
                     <w:trPr>
@@ -464,19 +541,24 @@
                           <w:tblpPr w:vertAnchor="text"/>
                           <w:tblW w:w="0" w:type="auto"/>
                           <w:tblCellMar>
-                            <w:left w:w="0" w:type="dxa"/>
-                            <w:right w:w="0" w:type="dxa"/>
+                            <w:top w:w="113" w:type="dxa"/>
+                            <w:left w:w="113" w:type="dxa"/>
+                            <w:bottom w:w="113" w:type="dxa"/>
+                            <w:right w:w="113" w:type="dxa"/>
                           </w:tblCellMar>
                           <w:tblLook w:val="04A0" w:firstRow="1" w:lastRow="0" w:firstColumn="1" w:lastColumn="0" w:noHBand="0" w:noVBand="1"/>
                         </w:tblPr>
                         <w:tblGrid>
-                          <w:gridCol w:w="525"/>
-                          <w:gridCol w:w="525"/>
-                          <w:gridCol w:w="525"/>
-                          <w:gridCol w:w="525"/>
-                          <w:gridCol w:w="525"/>
+                          <w:gridCol w:w="679"/>
+                          <w:gridCol w:w="679"/>
+                          <w:gridCol w:w="679"/>
+                          <w:gridCol w:w="666"/>
+                          <w:gridCol w:w="666"/>
                         </w:tblGrid>
                         <w:tr>
+                          <w:trPr>
+                            <w:trHeight w:val="728"/>
+                          </w:trPr>
                           <w:tc>
                             <w:tcPr>
                               <w:tcW w:w="525" w:type="dxa"/>
@@ -495,18 +577,52 @@
                               <w:r>
                                 <w:rPr>
                                   <w:rFonts w:ascii="Verdana" w:hAnsi="Verdana"/>
+                                  <w:noProof/>
                                   <w:sz w:val="18"/>
                                   <w:szCs w:val="18"/>
+                                  <w:lang w:val="en-US" w:eastAsia="en-US"/>
                                 </w:rPr>
-                                <w:t>ico</w:t>
-                              </w:r>
-                              <w:r>
-                                <w:rPr>
-                                  <w:rFonts w:ascii="Verdana" w:hAnsi="Verdana"/>
-                                  <w:sz w:val="18"/>
-                                  <w:szCs w:val="18"/>
-                                </w:rPr>
-                                <w:t>1</w:t>
+                                <w:drawing>
+                                  <wp:inline distT="0" distB="0" distL="0" distR="0" wp14:anchorId="44E41F47" wp14:editId="1D0CD8ED">
+                                    <wp:extent cx="288000" cy="288000"/>
+                                    <wp:effectExtent l="0" t="0" r="0" b="0"/>
+                                    <wp:docPr id="4" name="Picture 4"/>
+                                    <wp:cNvGraphicFramePr>
+                                      <a:graphicFrameLocks xmlns:a="http://schemas.openxmlformats.org/drawingml/2006/main" noChangeAspect="1"/>
+                                    </wp:cNvGraphicFramePr>
+                                    <a:graphic xmlns:a="http://schemas.openxmlformats.org/drawingml/2006/main">
+                                      <a:graphicData uri="http://schemas.openxmlformats.org/drawingml/2006/picture">
+                                        <pic:pic xmlns:pic="http://schemas.openxmlformats.org/drawingml/2006/picture">
+                                          <pic:nvPicPr>
+                                            <pic:cNvPr id="0" name="ico1.png"/>
+                                            <pic:cNvPicPr/>
+                                          </pic:nvPicPr>
+                                          <pic:blipFill>
+                                            <a:blip r:embed="rId6">
+                                              <a:extLst>
+                                                <a:ext uri="{28A0092B-C50C-407E-A947-70E740481C1C}">
+                                                  <a14:useLocalDpi xmlns:a14="http://schemas.microsoft.com/office/drawing/2010/main" val="0"/>
+                                                </a:ext>
+                                              </a:extLst>
+                                            </a:blip>
+                                            <a:stretch>
+                                              <a:fillRect/>
+                                            </a:stretch>
+                                          </pic:blipFill>
+                                          <pic:spPr>
+                                            <a:xfrm>
+                                              <a:off x="0" y="0"/>
+                                              <a:ext cx="288000" cy="288000"/>
+                                            </a:xfrm>
+                                            <a:prstGeom prst="rect">
+                                              <a:avLst/>
+                                            </a:prstGeom>
+                                          </pic:spPr>
+                                        </pic:pic>
+                                      </a:graphicData>
+                                    </a:graphic>
+                                  </wp:inline>
+                                </w:drawing>
                               </w:r>
                             </w:p>
                           </w:tc>
@@ -528,18 +644,52 @@
                               <w:r>
                                 <w:rPr>
                                   <w:rFonts w:ascii="Verdana" w:hAnsi="Verdana"/>
+                                  <w:noProof/>
                                   <w:sz w:val="18"/>
                                   <w:szCs w:val="18"/>
+                                  <w:lang w:val="en-US" w:eastAsia="en-US"/>
                                 </w:rPr>
-                                <w:t>ico</w:t>
-                              </w:r>
-                              <w:r>
-                                <w:rPr>
-                                  <w:rFonts w:ascii="Verdana" w:hAnsi="Verdana"/>
-                                  <w:sz w:val="18"/>
-                                  <w:szCs w:val="18"/>
-                                </w:rPr>
-                                <w:t>2</w:t>
+                                <w:drawing>
+                                  <wp:inline distT="0" distB="0" distL="0" distR="0" wp14:anchorId="1C2F045D" wp14:editId="0F28FCD4">
+                                    <wp:extent cx="288000" cy="288000"/>
+                                    <wp:effectExtent l="0" t="0" r="0" b="0"/>
+                                    <wp:docPr id="5" name="Picture 5"/>
+                                    <wp:cNvGraphicFramePr>
+                                      <a:graphicFrameLocks xmlns:a="http://schemas.openxmlformats.org/drawingml/2006/main" noChangeAspect="1"/>
+                                    </wp:cNvGraphicFramePr>
+                                    <a:graphic xmlns:a="http://schemas.openxmlformats.org/drawingml/2006/main">
+                                      <a:graphicData uri="http://schemas.openxmlformats.org/drawingml/2006/picture">
+                                        <pic:pic xmlns:pic="http://schemas.openxmlformats.org/drawingml/2006/picture">
+                                          <pic:nvPicPr>
+                                            <pic:cNvPr id="0" name="ico2.png"/>
+                                            <pic:cNvPicPr/>
+                                          </pic:nvPicPr>
+                                          <pic:blipFill>
+                                            <a:blip r:embed="rId7">
+                                              <a:extLst>
+                                                <a:ext uri="{28A0092B-C50C-407E-A947-70E740481C1C}">
+                                                  <a14:useLocalDpi xmlns:a14="http://schemas.microsoft.com/office/drawing/2010/main" val="0"/>
+                                                </a:ext>
+                                              </a:extLst>
+                                            </a:blip>
+                                            <a:stretch>
+                                              <a:fillRect/>
+                                            </a:stretch>
+                                          </pic:blipFill>
+                                          <pic:spPr>
+                                            <a:xfrm>
+                                              <a:off x="0" y="0"/>
+                                              <a:ext cx="288000" cy="288000"/>
+                                            </a:xfrm>
+                                            <a:prstGeom prst="rect">
+                                              <a:avLst/>
+                                            </a:prstGeom>
+                                          </pic:spPr>
+                                        </pic:pic>
+                                      </a:graphicData>
+                                    </a:graphic>
+                                  </wp:inline>
+                                </w:drawing>
                               </w:r>
                             </w:p>
                           </w:tc>
@@ -561,18 +711,52 @@
                               <w:r>
                                 <w:rPr>
                                   <w:rFonts w:ascii="Verdana" w:hAnsi="Verdana"/>
+                                  <w:noProof/>
                                   <w:sz w:val="18"/>
                                   <w:szCs w:val="18"/>
+                                  <w:lang w:val="en-US" w:eastAsia="en-US"/>
                                 </w:rPr>
-                                <w:t>ico</w:t>
-                              </w:r>
-                              <w:r>
-                                <w:rPr>
-                                  <w:rFonts w:ascii="Verdana" w:hAnsi="Verdana"/>
-                                  <w:sz w:val="18"/>
-                                  <w:szCs w:val="18"/>
-                                </w:rPr>
-                                <w:t>3</w:t>
+                                <w:drawing>
+                                  <wp:inline distT="0" distB="0" distL="0" distR="0" wp14:anchorId="3408F78E" wp14:editId="56719B80">
+                                    <wp:extent cx="288000" cy="288000"/>
+                                    <wp:effectExtent l="0" t="0" r="0" b="0"/>
+                                    <wp:docPr id="6" name="Picture 6"/>
+                                    <wp:cNvGraphicFramePr>
+                                      <a:graphicFrameLocks xmlns:a="http://schemas.openxmlformats.org/drawingml/2006/main" noChangeAspect="1"/>
+                                    </wp:cNvGraphicFramePr>
+                                    <a:graphic xmlns:a="http://schemas.openxmlformats.org/drawingml/2006/main">
+                                      <a:graphicData uri="http://schemas.openxmlformats.org/drawingml/2006/picture">
+                                        <pic:pic xmlns:pic="http://schemas.openxmlformats.org/drawingml/2006/picture">
+                                          <pic:nvPicPr>
+                                            <pic:cNvPr id="0" name="ico3.png"/>
+                                            <pic:cNvPicPr/>
+                                          </pic:nvPicPr>
+                                          <pic:blipFill>
+                                            <a:blip r:embed="rId8">
+                                              <a:extLst>
+                                                <a:ext uri="{28A0092B-C50C-407E-A947-70E740481C1C}">
+                                                  <a14:useLocalDpi xmlns:a14="http://schemas.microsoft.com/office/drawing/2010/main" val="0"/>
+                                                </a:ext>
+                                              </a:extLst>
+                                            </a:blip>
+                                            <a:stretch>
+                                              <a:fillRect/>
+                                            </a:stretch>
+                                          </pic:blipFill>
+                                          <pic:spPr>
+                                            <a:xfrm>
+                                              <a:off x="0" y="0"/>
+                                              <a:ext cx="288000" cy="288000"/>
+                                            </a:xfrm>
+                                            <a:prstGeom prst="rect">
+                                              <a:avLst/>
+                                            </a:prstGeom>
+                                          </pic:spPr>
+                                        </pic:pic>
+                                      </a:graphicData>
+                                    </a:graphic>
+                                  </wp:inline>
+                                </w:drawing>
                               </w:r>
                             </w:p>
                           </w:tc>
@@ -594,18 +778,52 @@
                               <w:r>
                                 <w:rPr>
                                   <w:rFonts w:ascii="Verdana" w:hAnsi="Verdana"/>
+                                  <w:noProof/>
                                   <w:sz w:val="18"/>
                                   <w:szCs w:val="18"/>
+                                  <w:lang w:val="en-US" w:eastAsia="en-US"/>
                                 </w:rPr>
-                                <w:t>ico</w:t>
-                              </w:r>
-                              <w:r>
-                                <w:rPr>
-                                  <w:rFonts w:ascii="Verdana" w:hAnsi="Verdana"/>
-                                  <w:sz w:val="18"/>
-                                  <w:szCs w:val="18"/>
-                                </w:rPr>
-                                <w:t>4</w:t>
+                                <w:drawing>
+                                  <wp:inline distT="0" distB="0" distL="0" distR="0" wp14:anchorId="15242499" wp14:editId="4B1E0050">
+                                    <wp:extent cx="279273" cy="288000"/>
+                                    <wp:effectExtent l="0" t="0" r="635" b="0"/>
+                                    <wp:docPr id="7" name="Picture 7"/>
+                                    <wp:cNvGraphicFramePr>
+                                      <a:graphicFrameLocks xmlns:a="http://schemas.openxmlformats.org/drawingml/2006/main" noChangeAspect="1"/>
+                                    </wp:cNvGraphicFramePr>
+                                    <a:graphic xmlns:a="http://schemas.openxmlformats.org/drawingml/2006/main">
+                                      <a:graphicData uri="http://schemas.openxmlformats.org/drawingml/2006/picture">
+                                        <pic:pic xmlns:pic="http://schemas.openxmlformats.org/drawingml/2006/picture">
+                                          <pic:nvPicPr>
+                                            <pic:cNvPr id="0" name="ico4.png"/>
+                                            <pic:cNvPicPr/>
+                                          </pic:nvPicPr>
+                                          <pic:blipFill>
+                                            <a:blip r:embed="rId9">
+                                              <a:extLst>
+                                                <a:ext uri="{28A0092B-C50C-407E-A947-70E740481C1C}">
+                                                  <a14:useLocalDpi xmlns:a14="http://schemas.microsoft.com/office/drawing/2010/main" val="0"/>
+                                                </a:ext>
+                                              </a:extLst>
+                                            </a:blip>
+                                            <a:stretch>
+                                              <a:fillRect/>
+                                            </a:stretch>
+                                          </pic:blipFill>
+                                          <pic:spPr>
+                                            <a:xfrm>
+                                              <a:off x="0" y="0"/>
+                                              <a:ext cx="279273" cy="288000"/>
+                                            </a:xfrm>
+                                            <a:prstGeom prst="rect">
+                                              <a:avLst/>
+                                            </a:prstGeom>
+                                          </pic:spPr>
+                                        </pic:pic>
+                                      </a:graphicData>
+                                    </a:graphic>
+                                  </wp:inline>
+                                </w:drawing>
                               </w:r>
                             </w:p>
                           </w:tc>
@@ -627,18 +845,52 @@
                               <w:r>
                                 <w:rPr>
                                   <w:rFonts w:ascii="Verdana" w:hAnsi="Verdana"/>
+                                  <w:noProof/>
                                   <w:sz w:val="18"/>
                                   <w:szCs w:val="18"/>
+                                  <w:lang w:val="en-US" w:eastAsia="en-US"/>
                                 </w:rPr>
-                                <w:t>ico</w:t>
-                              </w:r>
-                              <w:r>
-                                <w:rPr>
-                                  <w:rFonts w:ascii="Verdana" w:hAnsi="Verdana"/>
-                                  <w:sz w:val="18"/>
-                                  <w:szCs w:val="18"/>
-                                </w:rPr>
-                                <w:t>5</w:t>
+                                <w:drawing>
+                                  <wp:inline distT="0" distB="0" distL="0" distR="0" wp14:anchorId="4AF130A8" wp14:editId="0DD08131">
+                                    <wp:extent cx="279273" cy="288000"/>
+                                    <wp:effectExtent l="0" t="0" r="635" b="0"/>
+                                    <wp:docPr id="8" name="Picture 8"/>
+                                    <wp:cNvGraphicFramePr>
+                                      <a:graphicFrameLocks xmlns:a="http://schemas.openxmlformats.org/drawingml/2006/main" noChangeAspect="1"/>
+                                    </wp:cNvGraphicFramePr>
+                                    <a:graphic xmlns:a="http://schemas.openxmlformats.org/drawingml/2006/main">
+                                      <a:graphicData uri="http://schemas.openxmlformats.org/drawingml/2006/picture">
+                                        <pic:pic xmlns:pic="http://schemas.openxmlformats.org/drawingml/2006/picture">
+                                          <pic:nvPicPr>
+                                            <pic:cNvPr id="0" name="ico5.png"/>
+                                            <pic:cNvPicPr/>
+                                          </pic:nvPicPr>
+                                          <pic:blipFill>
+                                            <a:blip r:embed="rId10">
+                                              <a:extLst>
+                                                <a:ext uri="{28A0092B-C50C-407E-A947-70E740481C1C}">
+                                                  <a14:useLocalDpi xmlns:a14="http://schemas.microsoft.com/office/drawing/2010/main" val="0"/>
+                                                </a:ext>
+                                              </a:extLst>
+                                            </a:blip>
+                                            <a:stretch>
+                                              <a:fillRect/>
+                                            </a:stretch>
+                                          </pic:blipFill>
+                                          <pic:spPr>
+                                            <a:xfrm>
+                                              <a:off x="0" y="0"/>
+                                              <a:ext cx="279273" cy="288000"/>
+                                            </a:xfrm>
+                                            <a:prstGeom prst="rect">
+                                              <a:avLst/>
+                                            </a:prstGeom>
+                                          </pic:spPr>
+                                        </pic:pic>
+                                      </a:graphicData>
+                                    </a:graphic>
+                                  </wp:inline>
+                                </w:drawing>
                               </w:r>
                             </w:p>
                           </w:tc>
@@ -678,10 +930,49 @@
                           <w:rPr>
                             <w:rFonts w:ascii="Verdana" w:eastAsia="Times New Roman" w:hAnsi="Verdana"/>
                             <w:noProof/>
-                            <w:sz w:val="18"/>
                             <w:lang w:val="en-US" w:eastAsia="en-US"/>
                           </w:rPr>
-                          <w:t>logo</w:t>
+                          <w:drawing>
+                            <wp:inline distT="0" distB="0" distL="0" distR="0" wp14:anchorId="283FA076" wp14:editId="6FD4A150">
+                              <wp:extent cx="1663700" cy="723900"/>
+                              <wp:effectExtent l="0" t="0" r="12700" b="12700"/>
+                              <wp:docPr id="3" name="Picture 3"/>
+                              <wp:cNvGraphicFramePr>
+                                <a:graphicFrameLocks xmlns:a="http://schemas.openxmlformats.org/drawingml/2006/main" noChangeAspect="1"/>
+                              </wp:cNvGraphicFramePr>
+                              <a:graphic xmlns:a="http://schemas.openxmlformats.org/drawingml/2006/main">
+                                <a:graphicData uri="http://schemas.openxmlformats.org/drawingml/2006/picture">
+                                  <pic:pic xmlns:pic="http://schemas.openxmlformats.org/drawingml/2006/picture">
+                                    <pic:nvPicPr>
+                                      <pic:cNvPr id="0" name="logoInsper.png"/>
+                                      <pic:cNvPicPr/>
+                                    </pic:nvPicPr>
+                                    <pic:blipFill>
+                                      <a:blip r:embed="rId11">
+                                        <a:extLst>
+                                          <a:ext uri="{28A0092B-C50C-407E-A947-70E740481C1C}">
+                                            <a14:useLocalDpi xmlns:a14="http://schemas.microsoft.com/office/drawing/2010/main" val="0"/>
+                                          </a:ext>
+                                        </a:extLst>
+                                      </a:blip>
+                                      <a:stretch>
+                                        <a:fillRect/>
+                                      </a:stretch>
+                                    </pic:blipFill>
+                                    <pic:spPr>
+                                      <a:xfrm>
+                                        <a:off x="0" y="0"/>
+                                        <a:ext cx="1663700" cy="723900"/>
+                                      </a:xfrm>
+                                      <a:prstGeom prst="rect">
+                                        <a:avLst/>
+                                      </a:prstGeom>
+                                    </pic:spPr>
+                                  </pic:pic>
+                                </a:graphicData>
+                              </a:graphic>
+                            </wp:inline>
+                          </w:drawing>
                         </w:r>
                       </w:p>
                     </w:tc>
@@ -703,7 +994,7 @@
               </w:tc>
               <w:tc>
                 <w:tcPr>
-                  <w:tcW w:w="460" w:type="pct"/>
+                  <w:tcW w:w="261" w:type="pct"/>
                 </w:tcPr>
                 <w:p>
                   <w:pPr>
@@ -732,10 +1023,7 @@
         </w:trPr>
         <w:tc>
           <w:tcPr>
-            <w:tcW w:w="9747" w:type="dxa"/>
-            <w:tcBorders>
-              <w:top w:val="nil"/>
-            </w:tcBorders>
+            <w:tcW w:w="8330" w:type="dxa"/>
             <w:tcMar>
               <w:left w:w="0" w:type="dxa"/>
               <w:right w:w="0" w:type="dxa"/>
@@ -749,15 +1037,54 @@
                 <w:rFonts w:ascii="Verdana" w:hAnsi="Verdana"/>
               </w:rPr>
             </w:pPr>
-            <w:proofErr w:type="spellStart"/>
             <w:r>
               <w:rPr>
                 <w:rFonts w:ascii="Verdana" w:hAnsi="Verdana"/>
-                <w:sz w:val="18"/>
+                <w:noProof/>
+                <w:lang w:val="en-US" w:eastAsia="en-US"/>
               </w:rPr>
-              <w:t>footer</w:t>
+              <w:drawing>
+                <wp:inline distT="0" distB="0" distL="0" distR="0" wp14:anchorId="10194C25" wp14:editId="7D410359">
+                  <wp:extent cx="5270500" cy="954405"/>
+                  <wp:effectExtent l="0" t="0" r="0" b="10795"/>
+                  <wp:docPr id="2" name="Picture 2"/>
+                  <wp:cNvGraphicFramePr>
+                    <a:graphicFrameLocks xmlns:a="http://schemas.openxmlformats.org/drawingml/2006/main" noChangeAspect="1"/>
+                  </wp:cNvGraphicFramePr>
+                  <a:graphic xmlns:a="http://schemas.openxmlformats.org/drawingml/2006/main">
+                    <a:graphicData uri="http://schemas.openxmlformats.org/drawingml/2006/picture">
+                      <pic:pic xmlns:pic="http://schemas.openxmlformats.org/drawingml/2006/picture">
+                        <pic:nvPicPr>
+                          <pic:cNvPr id="0" name="footer2.png"/>
+                          <pic:cNvPicPr/>
+                        </pic:nvPicPr>
+                        <pic:blipFill>
+                          <a:blip r:embed="rId12">
+                            <a:extLst>
+                              <a:ext uri="{28A0092B-C50C-407E-A947-70E740481C1C}">
+                                <a14:useLocalDpi xmlns:a14="http://schemas.microsoft.com/office/drawing/2010/main" val="0"/>
+                              </a:ext>
+                            </a:extLst>
+                          </a:blip>
+                          <a:stretch>
+                            <a:fillRect/>
+                          </a:stretch>
+                        </pic:blipFill>
+                        <pic:spPr>
+                          <a:xfrm>
+                            <a:off x="0" y="0"/>
+                            <a:ext cx="5270500" cy="954405"/>
+                          </a:xfrm>
+                          <a:prstGeom prst="rect">
+                            <a:avLst/>
+                          </a:prstGeom>
+                        </pic:spPr>
+                      </pic:pic>
+                    </a:graphicData>
+                  </a:graphic>
+                </wp:inline>
+              </w:drawing>
             </w:r>
-            <w:proofErr w:type="spellEnd"/>
           </w:p>
         </w:tc>
       </w:tr>
@@ -956,7 +1283,6 @@
   <w:style w:type="character" w:default="1" w:styleId="DefaultParagraphFont">
     <w:name w:val="Default Paragraph Font"/>
     <w:uiPriority w:val="1"/>
-    <w:semiHidden/>
     <w:unhideWhenUsed/>
   </w:style>
   <w:style w:type="table" w:default="1" w:styleId="TableNormal">
@@ -1233,7 +1559,6 @@
   <w:style w:type="character" w:default="1" w:styleId="DefaultParagraphFont">
     <w:name w:val="Default Paragraph Font"/>
     <w:uiPriority w:val="1"/>
-    <w:semiHidden/>
     <w:unhideWhenUsed/>
   </w:style>
   <w:style w:type="table" w:default="1" w:styleId="TableNormal">

</xml_diff>